<commit_message>
Retain styling node when replacing mergefield text
</commit_message>
<xml_diff>
--- a/spec/fixtures/docx_files/input_document.docx
+++ b/spec/fixtures/docx_files/input_document.docx
@@ -10,8 +10,6 @@
           <w:numId w:val="1"/>
         </w:numPr>
       </w:pPr>
-      <w:bookmarkStart w:id="0" w:name="_GoBack"/>
-      <w:bookmarkEnd w:id="0"/>
       <w:r>
         <w:t>Is able to replace</w:t>
       </w:r>
@@ -60,27 +58,14 @@
       <w:r>
         <w:t xml:space="preserve">First Name: </w:t>
       </w:r>
-      <w:r>
-        <w:fldChar w:fldCharType="begin"/>
-      </w:r>
-      <w:r>
-        <w:instrText xml:space="preserve"> MERGEFIELD  first_name \* MERGEFORMAT </w:instrText>
-      </w:r>
-      <w:r>
-        <w:fldChar w:fldCharType="separate"/>
-      </w:r>
-      <w:r>
-        <w:rPr>
-          <w:noProof/>
-        </w:rPr>
-        <w:t>«first_name»</w:t>
-      </w:r>
-      <w:r>
-        <w:rPr>
-          <w:noProof/>
-        </w:rPr>
-        <w:fldChar w:fldCharType="end"/>
-      </w:r>
+      <w:fldSimple w:instr=" MERGEFIELD  first_name \* MERGEFORMAT ">
+        <w:r>
+          <w:rPr>
+            <w:noProof/>
+          </w:rPr>
+          <w:t>«first_name»</w:t>
+        </w:r>
+      </w:fldSimple>
       <w:r>
         <w:t xml:space="preserve">       </w:t>
       </w:r>
@@ -88,27 +73,14 @@
         <w:tab/>
         <w:t xml:space="preserve">Last Name: </w:t>
       </w:r>
-      <w:r>
-        <w:fldChar w:fldCharType="begin"/>
-      </w:r>
-      <w:r>
-        <w:instrText xml:space="preserve"> MERGEFIELD last_name \* MERGEFORMAT </w:instrText>
-      </w:r>
-      <w:r>
-        <w:fldChar w:fldCharType="separate"/>
-      </w:r>
-      <w:r>
-        <w:rPr>
-          <w:noProof/>
-        </w:rPr>
-        <w:t>«last_name»</w:t>
-      </w:r>
-      <w:r>
-        <w:rPr>
-          <w:noProof/>
-        </w:rPr>
-        <w:fldChar w:fldCharType="end"/>
-      </w:r>
+      <w:fldSimple w:instr=" MERGEFIELD last_name \* MERGEFORMAT ">
+        <w:r>
+          <w:rPr>
+            <w:noProof/>
+          </w:rPr>
+          <w:t>«last_name»</w:t>
+        </w:r>
+      </w:fldSimple>
     </w:p>
     <w:p>
       <w:pPr>
@@ -171,30 +143,14 @@
       <w:pPr>
         <w:pStyle w:val="ListParagraph"/>
       </w:pPr>
-      <w:r>
-        <w:fldChar w:fldCharType="begin"/>
-      </w:r>
-      <w:r>
-        <w:instrText xml:space="preserve"> MERGEFIELD a_long_paragraph \* </w:instrText>
-      </w:r>
-      <w:r>
-        <w:instrText xml:space="preserve">MERGEFORMAT </w:instrText>
-      </w:r>
-      <w:r>
-        <w:fldChar w:fldCharType="separate"/>
-      </w:r>
-      <w:r>
-        <w:rPr>
-          <w:noProof/>
-        </w:rPr>
-        <w:t>«a_long_paragraph»</w:t>
-      </w:r>
-      <w:r>
-        <w:rPr>
-          <w:noProof/>
-        </w:rPr>
-        <w:fldChar w:fldCharType="end"/>
-      </w:r>
+      <w:fldSimple w:instr=" MERGEFIELD a_long_paragraph \* MERGEFORMAT ">
+        <w:r>
+          <w:rPr>
+            <w:noProof/>
+          </w:rPr>
+          <w:t>«a_long_paragraph»</w:t>
+        </w:r>
+      </w:fldSimple>
     </w:p>
     <w:p>
       <w:pPr>
@@ -288,14 +244,14 @@
           </w:ffData>
         </w:fldChar>
       </w:r>
-      <w:bookmarkStart w:id="1" w:name="check_me"/>
+      <w:bookmarkStart w:id="0" w:name="check_me"/>
       <w:r>
         <w:instrText xml:space="preserve"> FORMCHECKBOX </w:instrText>
       </w:r>
       <w:r>
         <w:fldChar w:fldCharType="end"/>
       </w:r>
-      <w:bookmarkEnd w:id="1"/>
+      <w:bookmarkEnd w:id="0"/>
       <w:r>
         <w:t xml:space="preserve"> Check Me</w:t>
       </w:r>
@@ -317,14 +273,14 @@
           </w:ffData>
         </w:fldChar>
       </w:r>
-      <w:bookmarkStart w:id="2" w:name="leave_me_unchecked"/>
+      <w:bookmarkStart w:id="1" w:name="leave_me_unchecked"/>
       <w:r>
         <w:instrText xml:space="preserve"> FORMCHECKBOX </w:instrText>
       </w:r>
       <w:r>
         <w:fldChar w:fldCharType="end"/>
       </w:r>
-      <w:bookmarkEnd w:id="2"/>
+      <w:bookmarkEnd w:id="1"/>
       <w:r>
         <w:t xml:space="preserve"> Leave me unchecked</w:t>
       </w:r>
@@ -604,27 +560,14 @@
             <w:pPr>
               <w:keepNext/>
             </w:pPr>
-            <w:r>
-              <w:fldChar w:fldCharType="begin"/>
-            </w:r>
-            <w:r>
-              <w:instrText xml:space="preserve"> MERGEFIELD start:meals \* MERGEFORMAT </w:instrText>
-            </w:r>
-            <w:r>
-              <w:fldChar w:fldCharType="separate"/>
-            </w:r>
-            <w:r>
-              <w:rPr>
-                <w:noProof/>
-              </w:rPr>
-              <w:t>«start:meals»</w:t>
-            </w:r>
-            <w:r>
-              <w:rPr>
-                <w:noProof/>
-              </w:rPr>
-              <w:fldChar w:fldCharType="end"/>
-            </w:r>
+            <w:fldSimple w:instr=" MERGEFIELD start:meals \* MERGEFORMAT ">
+              <w:r>
+                <w:rPr>
+                  <w:noProof/>
+                </w:rPr>
+                <w:t>«start:meals»</w:t>
+              </w:r>
+            </w:fldSimple>
           </w:p>
         </w:tc>
         <w:tc>
@@ -667,27 +610,14 @@
             <w:pPr>
               <w:keepNext/>
             </w:pPr>
-            <w:r>
-              <w:fldChar w:fldCharType="begin"/>
-            </w:r>
-            <w:r>
-              <w:instrText xml:space="preserve"> MERGEFIELD meal \* MERGEFORMAT </w:instrText>
-            </w:r>
-            <w:r>
-              <w:fldChar w:fldCharType="separate"/>
-            </w:r>
-            <w:r>
-              <w:rPr>
-                <w:noProof/>
-              </w:rPr>
-              <w:t>«meal»</w:t>
-            </w:r>
-            <w:r>
-              <w:rPr>
-                <w:noProof/>
-              </w:rPr>
-              <w:fldChar w:fldCharType="end"/>
-            </w:r>
+            <w:fldSimple w:instr=" MERGEFIELD meal \* MERGEFORMAT ">
+              <w:r>
+                <w:rPr>
+                  <w:noProof/>
+                </w:rPr>
+                <w:t>«meal»</w:t>
+              </w:r>
+            </w:fldSimple>
           </w:p>
         </w:tc>
         <w:tc>
@@ -710,27 +640,14 @@
               <w:keepNext/>
               <w:jc w:val="center"/>
             </w:pPr>
-            <w:r>
-              <w:fldChar w:fldCharType="begin"/>
-            </w:r>
-            <w:r>
-              <w:instrText xml:space="preserve"> MERGEFIELD appetizer \* MERGEFORMAT </w:instrText>
-            </w:r>
-            <w:r>
-              <w:fldChar w:fldCharType="separate"/>
-            </w:r>
-            <w:r>
-              <w:rPr>
-                <w:noProof/>
-              </w:rPr>
-              <w:t>«appetizer»</w:t>
-            </w:r>
-            <w:r>
-              <w:rPr>
-                <w:noProof/>
-              </w:rPr>
-              <w:fldChar w:fldCharType="end"/>
-            </w:r>
+            <w:fldSimple w:instr=" MERGEFIELD appetizer \* MERGEFORMAT ">
+              <w:r>
+                <w:rPr>
+                  <w:noProof/>
+                </w:rPr>
+                <w:t>«appetizer»</w:t>
+              </w:r>
+            </w:fldSimple>
           </w:p>
         </w:tc>
         <w:tc>
@@ -741,27 +658,14 @@
             <w:pPr>
               <w:keepNext/>
             </w:pPr>
-            <w:r>
-              <w:fldChar w:fldCharType="begin"/>
-            </w:r>
-            <w:r>
-              <w:instrText xml:space="preserve"> MERGEFIELD dessert \* MERGEFORMAT </w:instrText>
-            </w:r>
-            <w:r>
-              <w:fldChar w:fldCharType="separate"/>
-            </w:r>
-            <w:r>
-              <w:rPr>
-                <w:noProof/>
-              </w:rPr>
-              <w:t>«dessert»</w:t>
-            </w:r>
-            <w:r>
-              <w:rPr>
-                <w:noProof/>
-              </w:rPr>
-              <w:fldChar w:fldCharType="end"/>
-            </w:r>
+            <w:fldSimple w:instr=" MERGEFIELD dessert \* MERGEFORMAT ">
+              <w:r>
+                <w:rPr>
+                  <w:noProof/>
+                </w:rPr>
+                <w:t>«dessert»</w:t>
+              </w:r>
+            </w:fldSimple>
           </w:p>
         </w:tc>
       </w:tr>
@@ -1050,30 +954,14 @@
     </w:p>
     <w:p/>
     <w:p>
-      <w:r>
-        <w:fldChar w:fldCharType="begin"/>
-      </w:r>
-      <w:r>
-        <w:instrText xml:space="preserve"> MERGEFIELD start:owners \</w:instrText>
-      </w:r>
-      <w:r>
-        <w:instrText xml:space="preserve">* MERGEFORMAT </w:instrText>
-      </w:r>
-      <w:r>
-        <w:fldChar w:fldCharType="separate"/>
-      </w:r>
-      <w:r>
-        <w:rPr>
-          <w:noProof/>
-        </w:rPr>
-        <w:t>«start:owners»</w:t>
-      </w:r>
-      <w:r>
-        <w:rPr>
-          <w:noProof/>
-        </w:rPr>
-        <w:fldChar w:fldCharType="end"/>
-      </w:r>
+      <w:fldSimple w:instr=" MERGEFIELD start:owners \* MERGEFORMAT ">
+        <w:r>
+          <w:rPr>
+            <w:noProof/>
+          </w:rPr>
+          <w:t>«start:owners»</w:t>
+        </w:r>
+      </w:fldSimple>
     </w:p>
     <w:p>
       <w:pPr>
@@ -1084,7 +972,7 @@
           <w:right w:val="single" w:sz="4" w:space="4" w:color="auto"/>
         </w:pBdr>
       </w:pPr>
-      <w:bookmarkStart w:id="3" w:name="signature_block"/>
+      <w:bookmarkStart w:id="2" w:name="signature_block"/>
     </w:p>
     <w:p>
       <w:pPr>
@@ -1108,51 +996,25 @@
           <w:right w:val="single" w:sz="4" w:space="4" w:color="auto"/>
         </w:pBdr>
       </w:pPr>
-      <w:r>
-        <w:fldChar w:fldCharType="begin"/>
-      </w:r>
-      <w:r>
-        <w:instrText xml:space="preserve"> MERGEFIELD last_name \* MERGEFORMAT </w:instrText>
-      </w:r>
-      <w:r>
-        <w:fldChar w:fldCharType="separate"/>
-      </w:r>
-      <w:r>
-        <w:rPr>
-          <w:noProof/>
-        </w:rPr>
-        <w:t>«last_name»</w:t>
-      </w:r>
-      <w:r>
-        <w:rPr>
-          <w:noProof/>
-        </w:rPr>
-        <w:fldChar w:fldCharType="end"/>
-      </w:r>
+      <w:fldSimple w:instr=" MERGEFIELD last_name \* MERGEFORMAT ">
+        <w:r>
+          <w:rPr>
+            <w:noProof/>
+          </w:rPr>
+          <w:t>«last_name»</w:t>
+        </w:r>
+      </w:fldSimple>
       <w:r>
         <w:t xml:space="preserve">, </w:t>
       </w:r>
-      <w:r>
-        <w:fldChar w:fldCharType="begin"/>
-      </w:r>
-      <w:r>
-        <w:instrText xml:space="preserve"> MERGEFIELD first_name \* MERGEFORMAT </w:instrText>
-      </w:r>
-      <w:r>
-        <w:fldChar w:fldCharType="separate"/>
-      </w:r>
-      <w:r>
-        <w:rPr>
-          <w:noProof/>
-        </w:rPr>
-        <w:t>«first_name»</w:t>
-      </w:r>
-      <w:r>
-        <w:rPr>
-          <w:noProof/>
-        </w:rPr>
-        <w:fldChar w:fldCharType="end"/>
-      </w:r>
+      <w:fldSimple w:instr=" MERGEFIELD first_name \* MERGEFORMAT ">
+        <w:r>
+          <w:rPr>
+            <w:noProof/>
+          </w:rPr>
+          <w:t>«first_name»</w:t>
+        </w:r>
+      </w:fldSimple>
       <w:r>
         <w:t xml:space="preserve"> </w:t>
       </w:r>
@@ -1182,52 +1044,26 @@
     </w:p>
     <w:p/>
     <w:p>
-      <w:r>
-        <w:fldChar w:fldCharType="begin"/>
-      </w:r>
-      <w:r>
-        <w:instrText xml:space="preserve"> MERGEFIELD end:owners \* MERGEFORMAT </w:instrText>
-      </w:r>
-      <w:r>
-        <w:fldChar w:fldCharType="separate"/>
-      </w:r>
-      <w:r>
-        <w:rPr>
-          <w:noProof/>
-        </w:rPr>
-        <w:t>«end:owners»</w:t>
-      </w:r>
-      <w:r>
-        <w:rPr>
-          <w:noProof/>
-        </w:rPr>
-        <w:fldChar w:fldCharType="end"/>
-      </w:r>
-      <w:bookmarkEnd w:id="3"/>
+      <w:fldSimple w:instr=" MERGEFIELD end:owners \* MERGEFORMAT ">
+        <w:r>
+          <w:rPr>
+            <w:noProof/>
+          </w:rPr>
+          <w:t>«end:owners»</w:t>
+        </w:r>
+      </w:fldSimple>
+      <w:bookmarkEnd w:id="2"/>
     </w:p>
     <w:p/>
     <w:p>
-      <w:r>
-        <w:fldChar w:fldCharType="begin"/>
-      </w:r>
-      <w:r>
-        <w:instrText xml:space="preserve"> MERGEFIELD start:owners \* MERGEFORMAT </w:instrText>
-      </w:r>
-      <w:r>
-        <w:fldChar w:fldCharType="separate"/>
-      </w:r>
-      <w:r>
-        <w:rPr>
-          <w:noProof/>
-        </w:rPr>
-        <w:t>«start:owners»</w:t>
-      </w:r>
-      <w:r>
-        <w:rPr>
-          <w:noProof/>
-        </w:rPr>
-        <w:fldChar w:fldCharType="end"/>
-      </w:r>
+      <w:fldSimple w:instr=" MERGEFIELD start:owners \* MERGEFORMAT ">
+        <w:r>
+          <w:rPr>
+            <w:noProof/>
+          </w:rPr>
+          <w:t>«start:owners»</w:t>
+        </w:r>
+      </w:fldSimple>
     </w:p>
     <w:p>
       <w:pPr>
@@ -1241,53 +1077,27 @@
       <w:r>
         <w:t xml:space="preserve">Yay look it’s </w:t>
       </w:r>
-      <w:r>
-        <w:fldChar w:fldCharType="begin"/>
-      </w:r>
-      <w:r>
-        <w:instrText xml:space="preserve"> MERGEFIELD first_name \* MERGEFORMAT </w:instrText>
-      </w:r>
-      <w:r>
-        <w:fldChar w:fldCharType="separate"/>
-      </w:r>
-      <w:r>
-        <w:rPr>
-          <w:noProof/>
-        </w:rPr>
-        <w:t>«first_name»</w:t>
-      </w:r>
-      <w:r>
-        <w:rPr>
-          <w:noProof/>
-        </w:rPr>
-        <w:fldChar w:fldCharType="end"/>
-      </w:r>
+      <w:fldSimple w:instr=" MERGEFIELD first_name \* MERGEFORMAT ">
+        <w:r>
+          <w:rPr>
+            <w:noProof/>
+          </w:rPr>
+          <w:t>«first_name»</w:t>
+        </w:r>
+      </w:fldSimple>
       <w:r>
         <w:t xml:space="preserve"> </w:t>
       </w:r>
     </w:p>
     <w:p>
-      <w:r>
-        <w:fldChar w:fldCharType="begin"/>
-      </w:r>
-      <w:r>
-        <w:instrText xml:space="preserve"> MERGEFIELD end:owners \* MERGEFORMAT </w:instrText>
-      </w:r>
-      <w:r>
-        <w:fldChar w:fldCharType="separate"/>
-      </w:r>
-      <w:r>
-        <w:rPr>
-          <w:noProof/>
-        </w:rPr>
-        <w:t>«end:owners»</w:t>
-      </w:r>
-      <w:r>
-        <w:rPr>
-          <w:noProof/>
-        </w:rPr>
-        <w:fldChar w:fldCharType="end"/>
-      </w:r>
+      <w:fldSimple w:instr=" MERGEFIELD end:owners \* MERGEFORMAT ">
+        <w:r>
+          <w:rPr>
+            <w:noProof/>
+          </w:rPr>
+          <w:t>«end:owners»</w:t>
+        </w:r>
+      </w:fldSimple>
     </w:p>
     <w:p/>
     <w:p/>
@@ -1336,34 +1146,54 @@
         <w:t xml:space="preserve">First Level: </w:t>
       </w:r>
       <w:r>
+        <w:rPr>
+          <w:b/>
+          <w:i/>
+        </w:rPr>
         <w:fldChar w:fldCharType="begin"/>
       </w:r>
       <w:r>
+        <w:rPr>
+          <w:b/>
+          <w:i/>
+        </w:rPr>
         <w:instrText xml:space="preserve"> MERGEFIELD  embedded.first_level \* MERGEFORMAT </w:instrText>
       </w:r>
       <w:r>
+        <w:rPr>
+          <w:b/>
+          <w:i/>
+        </w:rPr>
         <w:fldChar w:fldCharType="separate"/>
       </w:r>
       <w:r>
         <w:rPr>
+          <w:b/>
+          <w:i/>
           <w:noProof/>
         </w:rPr>
         <w:t>«</w:t>
       </w:r>
       <w:r>
         <w:rPr>
+          <w:b/>
+          <w:i/>
           <w:noProof/>
         </w:rPr>
         <w:t>embedded.first_level</w:t>
       </w:r>
       <w:r>
         <w:rPr>
+          <w:b/>
+          <w:i/>
           <w:noProof/>
         </w:rPr>
         <w:t>»</w:t>
       </w:r>
       <w:r>
         <w:rPr>
+          <w:b/>
+          <w:i/>
           <w:noProof/>
         </w:rPr>
         <w:fldChar w:fldCharType="end"/>
@@ -1380,42 +1210,28 @@
       <w:r>
         <w:t xml:space="preserve">: </w:t>
       </w:r>
-      <w:r>
-        <w:fldChar w:fldCharType="begin"/>
-      </w:r>
-      <w:r>
-        <w:instrText xml:space="preserve"> MERGEFIELD emb</w:instrText>
-      </w:r>
-      <w:r>
-        <w:instrText xml:space="preserve">edded.two_levels.second_level \* MERGEFORMAT </w:instrText>
-      </w:r>
-      <w:r>
-        <w:fldChar w:fldCharType="separate"/>
-      </w:r>
-      <w:r>
-        <w:rPr>
-          <w:noProof/>
-        </w:rPr>
-        <w:t>«</w:t>
-      </w:r>
-      <w:r>
-        <w:rPr>
-          <w:noProof/>
-        </w:rPr>
-        <w:t>embedded.two_levels.second_level</w:t>
-      </w:r>
-      <w:r>
-        <w:rPr>
-          <w:noProof/>
-        </w:rPr>
-        <w:t>»</w:t>
-      </w:r>
-      <w:r>
-        <w:rPr>
-          <w:noProof/>
-        </w:rPr>
-        <w:fldChar w:fldCharType="end"/>
-      </w:r>
+      <w:fldSimple w:instr=" MERGEFIELD embedded.two_levels.second_level \* MERGEFORMAT ">
+        <w:r>
+          <w:rPr>
+            <w:noProof/>
+          </w:rPr>
+          <w:t>«</w:t>
+        </w:r>
+        <w:r>
+          <w:rPr>
+            <w:noProof/>
+          </w:rPr>
+          <w:t>embedded.two_levels.second_level</w:t>
+        </w:r>
+        <w:r>
+          <w:rPr>
+            <w:noProof/>
+          </w:rPr>
+          <w:t>»</w:t>
+        </w:r>
+      </w:fldSimple>
+      <w:bookmarkStart w:id="3" w:name="_GoBack"/>
+      <w:bookmarkEnd w:id="3"/>
     </w:p>
     <w:p>
       <w:pPr>
@@ -1476,27 +1292,14 @@
     <w:pPr>
       <w:pStyle w:val="Header"/>
     </w:pPr>
-    <w:r>
-      <w:fldChar w:fldCharType="begin"/>
-    </w:r>
-    <w:r>
-      <w:instrText xml:space="preserve"> MERGEFIELD account_identifier \* MERGEFORMAT </w:instrText>
-    </w:r>
-    <w:r>
-      <w:fldChar w:fldCharType="separate"/>
-    </w:r>
-    <w:r>
-      <w:rPr>
-        <w:noProof/>
-      </w:rPr>
-      <w:t>«account_identifier»</w:t>
-    </w:r>
-    <w:r>
-      <w:rPr>
-        <w:noProof/>
-      </w:rPr>
-      <w:fldChar w:fldCharType="end"/>
-    </w:r>
+    <w:fldSimple w:instr=" MERGEFIELD account_identifier \* MERGEFORMAT ">
+      <w:r>
+        <w:rPr>
+          <w:noProof/>
+        </w:rPr>
+        <w:t>«account_identifier»</w:t>
+      </w:r>
+    </w:fldSimple>
   </w:p>
 </w:hdr>
 </file>

</xml_diff>

<commit_message>
Support for basic string filtering
</commit_message>
<xml_diff>
--- a/spec/fixtures/docx_files/input_document.docx
+++ b/spec/fixtures/docx_files/input_document.docx
@@ -10,6 +10,8 @@
           <w:numId w:val="1"/>
         </w:numPr>
       </w:pPr>
+      <w:bookmarkStart w:id="0" w:name="_GoBack"/>
+      <w:bookmarkEnd w:id="0"/>
       <w:r>
         <w:t>Is able to replace</w:t>
       </w:r>
@@ -244,14 +246,14 @@
           </w:ffData>
         </w:fldChar>
       </w:r>
-      <w:bookmarkStart w:id="0" w:name="check_me"/>
+      <w:bookmarkStart w:id="1" w:name="check_me"/>
       <w:r>
         <w:instrText xml:space="preserve"> FORMCHECKBOX </w:instrText>
       </w:r>
       <w:r>
         <w:fldChar w:fldCharType="end"/>
       </w:r>
-      <w:bookmarkEnd w:id="0"/>
+      <w:bookmarkEnd w:id="1"/>
       <w:r>
         <w:t xml:space="preserve"> Check Me</w:t>
       </w:r>
@@ -273,14 +275,14 @@
           </w:ffData>
         </w:fldChar>
       </w:r>
-      <w:bookmarkStart w:id="1" w:name="leave_me_unchecked"/>
+      <w:bookmarkStart w:id="2" w:name="leave_me_unchecked"/>
       <w:r>
         <w:instrText xml:space="preserve"> FORMCHECKBOX </w:instrText>
       </w:r>
       <w:r>
         <w:fldChar w:fldCharType="end"/>
       </w:r>
-      <w:bookmarkEnd w:id="1"/>
+      <w:bookmarkEnd w:id="2"/>
       <w:r>
         <w:t xml:space="preserve"> Leave me unchecked</w:t>
       </w:r>
@@ -338,7 +340,6 @@
       <w:r>
         <w:t xml:space="preserve">In whichever row you want to start the sequence, insert three rows – the first and third should have </w:t>
       </w:r>
-      <w:proofErr w:type="spellStart"/>
       <w:r>
         <w:rPr>
           <w:b/>
@@ -346,7 +347,6 @@
         </w:rPr>
         <w:t>start</w:t>
       </w:r>
-      <w:proofErr w:type="gramStart"/>
       <w:r>
         <w:rPr>
           <w:b/>
@@ -358,58 +358,36 @@
         <w:rPr>
           <w:i/>
         </w:rPr>
-        <w:t>unique</w:t>
-      </w:r>
-      <w:proofErr w:type="gramEnd"/>
+        <w:t xml:space="preserve">unique_token </w:t>
+      </w:r>
+      <w:r>
+        <w:t>and</w:t>
+      </w:r>
       <w:r>
         <w:rPr>
           <w:i/>
         </w:rPr>
-        <w:t>_token</w:t>
-      </w:r>
-      <w:proofErr w:type="spellEnd"/>
-      <w:r>
-        <w:rPr>
+        <w:t xml:space="preserve"> </w:t>
+      </w:r>
+      <w:r>
+        <w:rPr>
+          <w:b/>
           <w:i/>
         </w:rPr>
-        <w:t xml:space="preserve"> </w:t>
-      </w:r>
-      <w:r>
-        <w:t>and</w:t>
-      </w:r>
-      <w:r>
-        <w:rPr>
+        <w:t>end</w:t>
+      </w:r>
+      <w:r>
+        <w:rPr>
+          <w:b/>
           <w:i/>
         </w:rPr>
-        <w:t xml:space="preserve"> </w:t>
-      </w:r>
-      <w:proofErr w:type="spellStart"/>
-      <w:r>
-        <w:rPr>
-          <w:b/>
+        <w:t>:</w:t>
+      </w:r>
+      <w:r>
+        <w:rPr>
           <w:i/>
         </w:rPr>
-        <w:t>end</w:t>
-      </w:r>
-      <w:r>
-        <w:rPr>
-          <w:b/>
-          <w:i/>
-        </w:rPr>
-        <w:t>:</w:t>
-      </w:r>
-      <w:r>
-        <w:rPr>
-          <w:i/>
-        </w:rPr>
-        <w:t>unique_token</w:t>
-      </w:r>
-      <w:proofErr w:type="spellEnd"/>
-      <w:r>
-        <w:rPr>
-          <w:i/>
-        </w:rPr>
-        <w:t xml:space="preserve"> </w:t>
+        <w:t xml:space="preserve">unique_token </w:t>
       </w:r>
       <w:r>
         <w:t xml:space="preserve">MAILMERGE fields in the first column, and nothing in the rest of the row.  The second row, between the </w:t>
@@ -869,7 +847,6 @@
       <w:r>
         <w:t xml:space="preserve">Around the block, insert a </w:t>
       </w:r>
-      <w:proofErr w:type="spellStart"/>
       <w:r>
         <w:rPr>
           <w:b/>
@@ -877,7 +854,6 @@
         </w:rPr>
         <w:t>start</w:t>
       </w:r>
-      <w:proofErr w:type="gramStart"/>
       <w:r>
         <w:rPr>
           <w:b/>
@@ -889,53 +865,37 @@
         <w:rPr>
           <w:i/>
         </w:rPr>
-        <w:t>unique</w:t>
-      </w:r>
-      <w:proofErr w:type="gramEnd"/>
+        <w:t xml:space="preserve">unique_token </w:t>
+      </w:r>
+      <w:r>
+        <w:t>and</w:t>
+      </w:r>
       <w:r>
         <w:rPr>
           <w:i/>
         </w:rPr>
-        <w:t>_token</w:t>
-      </w:r>
-      <w:proofErr w:type="spellEnd"/>
-      <w:r>
-        <w:rPr>
+        <w:t xml:space="preserve"> </w:t>
+      </w:r>
+      <w:r>
+        <w:rPr>
+          <w:b/>
           <w:i/>
         </w:rPr>
-        <w:t xml:space="preserve"> </w:t>
-      </w:r>
-      <w:r>
-        <w:t>and</w:t>
-      </w:r>
-      <w:r>
-        <w:rPr>
+        <w:t>end</w:t>
+      </w:r>
+      <w:r>
+        <w:rPr>
+          <w:b/>
           <w:i/>
         </w:rPr>
-        <w:t xml:space="preserve"> </w:t>
-      </w:r>
-      <w:proofErr w:type="spellStart"/>
-      <w:r>
-        <w:rPr>
-          <w:b/>
+        <w:t>:</w:t>
+      </w:r>
+      <w:r>
+        <w:rPr>
           <w:i/>
         </w:rPr>
-        <w:t>end</w:t>
-      </w:r>
-      <w:r>
-        <w:rPr>
-          <w:b/>
-          <w:i/>
-        </w:rPr>
-        <w:t>:</w:t>
-      </w:r>
-      <w:r>
-        <w:rPr>
-          <w:i/>
-        </w:rPr>
         <w:t>unique_token</w:t>
       </w:r>
-      <w:proofErr w:type="spellEnd"/>
       <w:r>
         <w:t xml:space="preserve"> MAILMERGE markers to indicate the boundaries of the block to repeat.</w:t>
       </w:r>
@@ -972,7 +932,7 @@
           <w:right w:val="single" w:sz="4" w:space="4" w:color="auto"/>
         </w:pBdr>
       </w:pPr>
-      <w:bookmarkStart w:id="2" w:name="signature_block"/>
+      <w:bookmarkStart w:id="3" w:name="signature_block"/>
     </w:p>
     <w:p>
       <w:pPr>
@@ -996,12 +956,24 @@
           <w:right w:val="single" w:sz="4" w:space="4" w:color="auto"/>
         </w:pBdr>
       </w:pPr>
-      <w:fldSimple w:instr=" MERGEFIELD last_name \* MERGEFORMAT ">
+      <w:fldSimple w:instr=" MERGEFIELD last_name | upcase \* MERGEFORMAT ">
         <w:r>
           <w:rPr>
             <w:noProof/>
           </w:rPr>
-          <w:t>«last_name»</w:t>
+          <w:t>«last_name</w:t>
+        </w:r>
+        <w:r>
+          <w:rPr>
+            <w:noProof/>
+          </w:rPr>
+          <w:t xml:space="preserve"> | upcase</w:t>
+        </w:r>
+        <w:r>
+          <w:rPr>
+            <w:noProof/>
+          </w:rPr>
+          <w:t>»</w:t>
         </w:r>
       </w:fldSimple>
       <w:r>
@@ -1052,7 +1024,7 @@
           <w:t>«end:owners»</w:t>
         </w:r>
       </w:fldSimple>
-      <w:bookmarkEnd w:id="2"/>
+      <w:bookmarkEnd w:id="3"/>
     </w:p>
     <w:p/>
     <w:p>
@@ -1230,8 +1202,6 @@
           <w:t>»</w:t>
         </w:r>
       </w:fldSimple>
-      <w:bookmarkStart w:id="3" w:name="_GoBack"/>
-      <w:bookmarkEnd w:id="3"/>
     </w:p>
     <w:p>
       <w:pPr>

</xml_diff>

<commit_message>
Update integration test fixtures
</commit_message>
<xml_diff>
--- a/spec/fixtures/docx_files/input_document.docx
+++ b/spec/fixtures/docx_files/input_document.docx
@@ -10,8 +10,6 @@
           <w:numId w:val="1"/>
         </w:numPr>
       </w:pPr>
-      <w:bookmarkStart w:id="0" w:name="_GoBack"/>
-      <w:bookmarkEnd w:id="0"/>
       <w:r>
         <w:t>Is able to replace</w:t>
       </w:r>
@@ -60,14 +58,27 @@
       <w:r>
         <w:t xml:space="preserve">First Name: </w:t>
       </w:r>
-      <w:fldSimple w:instr=" MERGEFIELD  first_name \* MERGEFORMAT ">
-        <w:r>
-          <w:rPr>
-            <w:noProof/>
-          </w:rPr>
-          <w:t>«first_name»</w:t>
-        </w:r>
-      </w:fldSimple>
+      <w:r>
+        <w:fldChar w:fldCharType="begin"/>
+      </w:r>
+      <w:r>
+        <w:instrText xml:space="preserve"> MERGEFIELD  first_name \* MERGEFORMAT </w:instrText>
+      </w:r>
+      <w:r>
+        <w:fldChar w:fldCharType="separate"/>
+      </w:r>
+      <w:r>
+        <w:rPr>
+          <w:noProof/>
+        </w:rPr>
+        <w:t>«first_name»</w:t>
+      </w:r>
+      <w:r>
+        <w:rPr>
+          <w:noProof/>
+        </w:rPr>
+        <w:fldChar w:fldCharType="end"/>
+      </w:r>
       <w:r>
         <w:t xml:space="preserve">       </w:t>
       </w:r>
@@ -75,14 +86,27 @@
         <w:tab/>
         <w:t xml:space="preserve">Last Name: </w:t>
       </w:r>
-      <w:fldSimple w:instr=" MERGEFIELD last_name \* MERGEFORMAT ">
-        <w:r>
-          <w:rPr>
-            <w:noProof/>
-          </w:rPr>
-          <w:t>«last_name»</w:t>
-        </w:r>
-      </w:fldSimple>
+      <w:r>
+        <w:fldChar w:fldCharType="begin"/>
+      </w:r>
+      <w:r>
+        <w:instrText xml:space="preserve"> MERGEFIELD last_name \* MERGEFORMAT </w:instrText>
+      </w:r>
+      <w:r>
+        <w:fldChar w:fldCharType="separate"/>
+      </w:r>
+      <w:r>
+        <w:rPr>
+          <w:noProof/>
+        </w:rPr>
+        <w:t>«last_name»</w:t>
+      </w:r>
+      <w:r>
+        <w:rPr>
+          <w:noProof/>
+        </w:rPr>
+        <w:fldChar w:fldCharType="end"/>
+      </w:r>
     </w:p>
     <w:p>
       <w:pPr>
@@ -145,14 +169,30 @@
       <w:pPr>
         <w:pStyle w:val="ListParagraph"/>
       </w:pPr>
-      <w:fldSimple w:instr=" MERGEFIELD a_long_paragraph \* MERGEFORMAT ">
-        <w:r>
-          <w:rPr>
-            <w:noProof/>
-          </w:rPr>
-          <w:t>«a_long_paragraph»</w:t>
-        </w:r>
-      </w:fldSimple>
+      <w:r>
+        <w:fldChar w:fldCharType="begin"/>
+      </w:r>
+      <w:r>
+        <w:instrText xml:space="preserve"> MERGEFIELD a_long_paragraph \* </w:instrText>
+      </w:r>
+      <w:r>
+        <w:instrText xml:space="preserve">MERGEFORMAT </w:instrText>
+      </w:r>
+      <w:r>
+        <w:fldChar w:fldCharType="separate"/>
+      </w:r>
+      <w:r>
+        <w:rPr>
+          <w:noProof/>
+        </w:rPr>
+        <w:t>«a_long_paragraph»</w:t>
+      </w:r>
+      <w:r>
+        <w:rPr>
+          <w:noProof/>
+        </w:rPr>
+        <w:fldChar w:fldCharType="end"/>
+      </w:r>
     </w:p>
     <w:p>
       <w:pPr>
@@ -246,14 +286,14 @@
           </w:ffData>
         </w:fldChar>
       </w:r>
-      <w:bookmarkStart w:id="1" w:name="check_me"/>
+      <w:bookmarkStart w:id="0" w:name="check_me"/>
       <w:r>
         <w:instrText xml:space="preserve"> FORMCHECKBOX </w:instrText>
       </w:r>
       <w:r>
         <w:fldChar w:fldCharType="end"/>
       </w:r>
-      <w:bookmarkEnd w:id="1"/>
+      <w:bookmarkEnd w:id="0"/>
       <w:r>
         <w:t xml:space="preserve"> Check Me</w:t>
       </w:r>
@@ -275,14 +315,14 @@
           </w:ffData>
         </w:fldChar>
       </w:r>
-      <w:bookmarkStart w:id="2" w:name="leave_me_unchecked"/>
+      <w:bookmarkStart w:id="1" w:name="leave_me_unchecked"/>
       <w:r>
         <w:instrText xml:space="preserve"> FORMCHECKBOX </w:instrText>
       </w:r>
       <w:r>
         <w:fldChar w:fldCharType="end"/>
       </w:r>
-      <w:bookmarkEnd w:id="2"/>
+      <w:bookmarkEnd w:id="1"/>
       <w:r>
         <w:t xml:space="preserve"> Leave me unchecked</w:t>
       </w:r>
@@ -538,14 +578,27 @@
             <w:pPr>
               <w:keepNext/>
             </w:pPr>
-            <w:fldSimple w:instr=" MERGEFIELD start:meals \* MERGEFORMAT ">
-              <w:r>
-                <w:rPr>
-                  <w:noProof/>
-                </w:rPr>
-                <w:t>«start:meals»</w:t>
-              </w:r>
-            </w:fldSimple>
+            <w:r>
+              <w:fldChar w:fldCharType="begin"/>
+            </w:r>
+            <w:r>
+              <w:instrText xml:space="preserve"> MERGEFIELD start:meals \* MERGEFORMAT </w:instrText>
+            </w:r>
+            <w:r>
+              <w:fldChar w:fldCharType="separate"/>
+            </w:r>
+            <w:r>
+              <w:rPr>
+                <w:noProof/>
+              </w:rPr>
+              <w:t>«start:meals»</w:t>
+            </w:r>
+            <w:r>
+              <w:rPr>
+                <w:noProof/>
+              </w:rPr>
+              <w:fldChar w:fldCharType="end"/>
+            </w:r>
           </w:p>
         </w:tc>
         <w:tc>
@@ -588,14 +641,27 @@
             <w:pPr>
               <w:keepNext/>
             </w:pPr>
-            <w:fldSimple w:instr=" MERGEFIELD meal \* MERGEFORMAT ">
-              <w:r>
-                <w:rPr>
-                  <w:noProof/>
-                </w:rPr>
-                <w:t>«meal»</w:t>
-              </w:r>
-            </w:fldSimple>
+            <w:r>
+              <w:fldChar w:fldCharType="begin"/>
+            </w:r>
+            <w:r>
+              <w:instrText xml:space="preserve"> MERGEFIELD meal \* MERGEFORMAT </w:instrText>
+            </w:r>
+            <w:r>
+              <w:fldChar w:fldCharType="separate"/>
+            </w:r>
+            <w:r>
+              <w:rPr>
+                <w:noProof/>
+              </w:rPr>
+              <w:t>«meal»</w:t>
+            </w:r>
+            <w:r>
+              <w:rPr>
+                <w:noProof/>
+              </w:rPr>
+              <w:fldChar w:fldCharType="end"/>
+            </w:r>
           </w:p>
         </w:tc>
         <w:tc>
@@ -618,14 +684,27 @@
               <w:keepNext/>
               <w:jc w:val="center"/>
             </w:pPr>
-            <w:fldSimple w:instr=" MERGEFIELD appetizer \* MERGEFORMAT ">
-              <w:r>
-                <w:rPr>
-                  <w:noProof/>
-                </w:rPr>
-                <w:t>«appetizer»</w:t>
-              </w:r>
-            </w:fldSimple>
+            <w:r>
+              <w:fldChar w:fldCharType="begin"/>
+            </w:r>
+            <w:r>
+              <w:instrText xml:space="preserve"> MERGEFIELD appetizer \* MERGEFORMAT </w:instrText>
+            </w:r>
+            <w:r>
+              <w:fldChar w:fldCharType="separate"/>
+            </w:r>
+            <w:r>
+              <w:rPr>
+                <w:noProof/>
+              </w:rPr>
+              <w:t>«appetizer»</w:t>
+            </w:r>
+            <w:r>
+              <w:rPr>
+                <w:noProof/>
+              </w:rPr>
+              <w:fldChar w:fldCharType="end"/>
+            </w:r>
           </w:p>
         </w:tc>
         <w:tc>
@@ -636,14 +715,27 @@
             <w:pPr>
               <w:keepNext/>
             </w:pPr>
-            <w:fldSimple w:instr=" MERGEFIELD dessert \* MERGEFORMAT ">
-              <w:r>
-                <w:rPr>
-                  <w:noProof/>
-                </w:rPr>
-                <w:t>«dessert»</w:t>
-              </w:r>
-            </w:fldSimple>
+            <w:r>
+              <w:fldChar w:fldCharType="begin"/>
+            </w:r>
+            <w:r>
+              <w:instrText xml:space="preserve"> MERGEFIELD dessert \* MERGEFORMAT </w:instrText>
+            </w:r>
+            <w:r>
+              <w:fldChar w:fldCharType="separate"/>
+            </w:r>
+            <w:r>
+              <w:rPr>
+                <w:noProof/>
+              </w:rPr>
+              <w:t>«dessert»</w:t>
+            </w:r>
+            <w:r>
+              <w:rPr>
+                <w:noProof/>
+              </w:rPr>
+              <w:fldChar w:fldCharType="end"/>
+            </w:r>
           </w:p>
         </w:tc>
       </w:tr>
@@ -656,27 +748,6 @@
             <w:pPr>
               <w:keepNext/>
             </w:pPr>
-            <w:r>
-              <w:fldChar w:fldCharType="begin"/>
-            </w:r>
-            <w:r>
-              <w:instrText xml:space="preserve"> MERGEFIELD drink \* MERGEFORMAT </w:instrText>
-            </w:r>
-            <w:r>
-              <w:fldChar w:fldCharType="separate"/>
-            </w:r>
-            <w:r>
-              <w:rPr>
-                <w:noProof/>
-              </w:rPr>
-              <w:t>«drink»</w:t>
-            </w:r>
-            <w:r>
-              <w:rPr>
-                <w:noProof/>
-              </w:rPr>
-              <w:fldChar w:fldCharType="end"/>
-            </w:r>
           </w:p>
         </w:tc>
         <w:tc>
@@ -688,6 +759,27 @@
               <w:keepNext/>
               <w:jc w:val="right"/>
             </w:pPr>
+            <w:r>
+              <w:fldChar w:fldCharType="begin"/>
+            </w:r>
+            <w:r>
+              <w:instrText xml:space="preserve"> MERGEFIELD drink \* MERGEFORMAT </w:instrText>
+            </w:r>
+            <w:r>
+              <w:fldChar w:fldCharType="separate"/>
+            </w:r>
+            <w:r>
+              <w:rPr>
+                <w:noProof/>
+              </w:rPr>
+              <w:t>«drink»</w:t>
+            </w:r>
+            <w:r>
+              <w:rPr>
+                <w:noProof/>
+              </w:rPr>
+              <w:fldChar w:fldCharType="end"/>
+            </w:r>
           </w:p>
         </w:tc>
         <w:tc>
@@ -914,14 +1006,30 @@
     </w:p>
     <w:p/>
     <w:p>
-      <w:fldSimple w:instr=" MERGEFIELD start:owners \* MERGEFORMAT ">
-        <w:r>
-          <w:rPr>
-            <w:noProof/>
-          </w:rPr>
-          <w:t>«start:owners»</w:t>
-        </w:r>
-      </w:fldSimple>
+      <w:r>
+        <w:fldChar w:fldCharType="begin"/>
+      </w:r>
+      <w:r>
+        <w:instrText xml:space="preserve"> MERGEFIELD start:owners \</w:instrText>
+      </w:r>
+      <w:r>
+        <w:instrText xml:space="preserve">* MERGEFORMAT </w:instrText>
+      </w:r>
+      <w:r>
+        <w:fldChar w:fldCharType="separate"/>
+      </w:r>
+      <w:r>
+        <w:rPr>
+          <w:noProof/>
+        </w:rPr>
+        <w:t>«start:owners»</w:t>
+      </w:r>
+      <w:r>
+        <w:rPr>
+          <w:noProof/>
+        </w:rPr>
+        <w:fldChar w:fldCharType="end"/>
+      </w:r>
     </w:p>
     <w:p>
       <w:pPr>
@@ -932,7 +1040,7 @@
           <w:right w:val="single" w:sz="4" w:space="4" w:color="auto"/>
         </w:pBdr>
       </w:pPr>
-      <w:bookmarkStart w:id="3" w:name="signature_block"/>
+      <w:bookmarkStart w:id="2" w:name="signature_block"/>
     </w:p>
     <w:p>
       <w:pPr>
@@ -956,37 +1064,51 @@
           <w:right w:val="single" w:sz="4" w:space="4" w:color="auto"/>
         </w:pBdr>
       </w:pPr>
-      <w:fldSimple w:instr=" MERGEFIELD last_name | upcase \* MERGEFORMAT ">
-        <w:r>
-          <w:rPr>
-            <w:noProof/>
-          </w:rPr>
-          <w:t>«last_name</w:t>
-        </w:r>
-        <w:r>
-          <w:rPr>
-            <w:noProof/>
-          </w:rPr>
-          <w:t xml:space="preserve"> | upcase</w:t>
-        </w:r>
-        <w:r>
-          <w:rPr>
-            <w:noProof/>
-          </w:rPr>
-          <w:t>»</w:t>
-        </w:r>
-      </w:fldSimple>
+      <w:r>
+        <w:fldChar w:fldCharType="begin"/>
+      </w:r>
+      <w:r>
+        <w:instrText xml:space="preserve"> MERGEFIELD last_name | upcase \* MERGEFORMAT </w:instrText>
+      </w:r>
+      <w:r>
+        <w:fldChar w:fldCharType="separate"/>
+      </w:r>
+      <w:r>
+        <w:rPr>
+          <w:noProof/>
+        </w:rPr>
+        <w:t>«last_name»</w:t>
+      </w:r>
+      <w:r>
+        <w:rPr>
+          <w:noProof/>
+        </w:rPr>
+        <w:fldChar w:fldCharType="end"/>
+      </w:r>
       <w:r>
         <w:t xml:space="preserve">, </w:t>
       </w:r>
-      <w:fldSimple w:instr=" MERGEFIELD first_name \* MERGEFORMAT ">
-        <w:r>
-          <w:rPr>
-            <w:noProof/>
-          </w:rPr>
-          <w:t>«first_name»</w:t>
-        </w:r>
-      </w:fldSimple>
+      <w:r>
+        <w:fldChar w:fldCharType="begin"/>
+      </w:r>
+      <w:r>
+        <w:instrText xml:space="preserve"> MERGEFIELD first_name \* MERGEFORMAT </w:instrText>
+      </w:r>
+      <w:r>
+        <w:fldChar w:fldCharType="separate"/>
+      </w:r>
+      <w:r>
+        <w:rPr>
+          <w:noProof/>
+        </w:rPr>
+        <w:t>«first_name»</w:t>
+      </w:r>
+      <w:r>
+        <w:rPr>
+          <w:noProof/>
+        </w:rPr>
+        <w:fldChar w:fldCharType="end"/>
+      </w:r>
       <w:r>
         <w:t xml:space="preserve"> </w:t>
       </w:r>
@@ -1016,26 +1138,52 @@
     </w:p>
     <w:p/>
     <w:p>
-      <w:fldSimple w:instr=" MERGEFIELD end:owners \* MERGEFORMAT ">
-        <w:r>
-          <w:rPr>
-            <w:noProof/>
-          </w:rPr>
-          <w:t>«end:owners»</w:t>
-        </w:r>
-      </w:fldSimple>
-      <w:bookmarkEnd w:id="3"/>
+      <w:r>
+        <w:fldChar w:fldCharType="begin"/>
+      </w:r>
+      <w:r>
+        <w:instrText xml:space="preserve"> MERGEFIELD end:owners \* MERGEFORMAT </w:instrText>
+      </w:r>
+      <w:r>
+        <w:fldChar w:fldCharType="separate"/>
+      </w:r>
+      <w:r>
+        <w:rPr>
+          <w:noProof/>
+        </w:rPr>
+        <w:t>«end:owners»</w:t>
+      </w:r>
+      <w:r>
+        <w:rPr>
+          <w:noProof/>
+        </w:rPr>
+        <w:fldChar w:fldCharType="end"/>
+      </w:r>
+      <w:bookmarkEnd w:id="2"/>
     </w:p>
     <w:p/>
     <w:p>
-      <w:fldSimple w:instr=" MERGEFIELD start:owners \* MERGEFORMAT ">
-        <w:r>
-          <w:rPr>
-            <w:noProof/>
-          </w:rPr>
-          <w:t>«start:owners»</w:t>
-        </w:r>
-      </w:fldSimple>
+      <w:r>
+        <w:fldChar w:fldCharType="begin"/>
+      </w:r>
+      <w:r>
+        <w:instrText xml:space="preserve"> MERGEFIELD start:owners \* MERGEFORMAT </w:instrText>
+      </w:r>
+      <w:r>
+        <w:fldChar w:fldCharType="separate"/>
+      </w:r>
+      <w:r>
+        <w:rPr>
+          <w:noProof/>
+        </w:rPr>
+        <w:t>«start:owners»</w:t>
+      </w:r>
+      <w:r>
+        <w:rPr>
+          <w:noProof/>
+        </w:rPr>
+        <w:fldChar w:fldCharType="end"/>
+      </w:r>
     </w:p>
     <w:p>
       <w:pPr>
@@ -1049,29 +1197,641 @@
       <w:r>
         <w:t xml:space="preserve">Yay look it’s </w:t>
       </w:r>
-      <w:fldSimple w:instr=" MERGEFIELD first_name \* MERGEFORMAT ">
+      <w:r>
+        <w:fldChar w:fldCharType="begin"/>
+      </w:r>
+      <w:r>
+        <w:instrText xml:space="preserve"> MERGEFIELD first_name \* MERGEFORMAT </w:instrText>
+      </w:r>
+      <w:r>
+        <w:fldChar w:fldCharType="separate"/>
+      </w:r>
+      <w:r>
+        <w:rPr>
+          <w:noProof/>
+        </w:rPr>
+        <w:t>«first_name»</w:t>
+      </w:r>
+      <w:r>
+        <w:rPr>
+          <w:noProof/>
+        </w:rPr>
+        <w:fldChar w:fldCharType="end"/>
+      </w:r>
+      <w:r>
+        <w:t xml:space="preserve"> </w:t>
+      </w:r>
+    </w:p>
+    <w:p>
+      <w:r>
+        <w:fldChar w:fldCharType="begin"/>
+      </w:r>
+      <w:r>
+        <w:instrText xml:space="preserve"> MERGEFIELD end:owners \* MERGEFORMAT </w:instrText>
+      </w:r>
+      <w:r>
+        <w:fldChar w:fldCharType="separate"/>
+      </w:r>
+      <w:r>
+        <w:rPr>
+          <w:noProof/>
+        </w:rPr>
+        <w:t>«end:owners»</w:t>
+      </w:r>
+      <w:r>
+        <w:rPr>
+          <w:noProof/>
+        </w:rPr>
+        <w:fldChar w:fldCharType="end"/>
+      </w:r>
+    </w:p>
+    <w:p/>
+    <w:p/>
+    <w:p>
+      <w:pPr>
+        <w:pStyle w:val="ListParagraph"/>
+        <w:numPr>
+          <w:ilvl w:val="0"/>
+          <w:numId w:val="1"/>
+        </w:numPr>
+      </w:pPr>
+      <w:r>
+        <w:t>Can access nested values in data set:</w:t>
+      </w:r>
+      <w:r>
+        <w:br/>
+      </w:r>
+      <w:r>
+        <w:rPr>
+          <w:b/>
+        </w:rPr>
+        <w:t xml:space="preserve">Instruction: </w:t>
+      </w:r>
+      <w:r>
+        <w:t>Define a Mail Merge field and use dots (“.”) to access deeper l</w:t>
+      </w:r>
+      <w:r>
+        <w:t>evels of nesting in the dataset.</w:t>
+      </w:r>
+      <w:r>
+        <w:br/>
+      </w:r>
+      <w:r>
+        <w:br/>
+      </w:r>
+      <w:r>
+        <w:t xml:space="preserve">First Level: </w:t>
+      </w:r>
+      <w:r>
+        <w:rPr>
+          <w:b/>
+          <w:i/>
+        </w:rPr>
+        <w:fldChar w:fldCharType="begin"/>
+      </w:r>
+      <w:r>
+        <w:rPr>
+          <w:b/>
+          <w:i/>
+        </w:rPr>
+        <w:instrText xml:space="preserve"> MERGEFIELD  embedded.first_level \* MERGEFORMAT </w:instrText>
+      </w:r>
+      <w:r>
+        <w:rPr>
+          <w:b/>
+          <w:i/>
+        </w:rPr>
+        <w:fldChar w:fldCharType="separate"/>
+      </w:r>
+      <w:r>
+        <w:rPr>
+          <w:b/>
+          <w:i/>
+          <w:noProof/>
+        </w:rPr>
+        <w:t>«embedded.first_level»</w:t>
+      </w:r>
+      <w:r>
+        <w:rPr>
+          <w:b/>
+          <w:i/>
+          <w:noProof/>
+        </w:rPr>
+        <w:fldChar w:fldCharType="end"/>
+      </w:r>
+      <w:r>
+        <w:t xml:space="preserve">       </w:t>
+      </w:r>
+      <w:r>
+        <w:tab/>
+      </w:r>
+      <w:r>
+        <w:t>Second Level</w:t>
+      </w:r>
+      <w:r>
+        <w:t>:</w:t>
+      </w:r>
+      <w:r>
+        <w:t xml:space="preserve"> </w:t>
+      </w:r>
+      <w:r>
+        <w:fldChar w:fldCharType="begin"/>
+      </w:r>
+      <w:r>
+        <w:instrText xml:space="preserve"> MERGEFIELD emb</w:instrText>
+      </w:r>
+      <w:r>
+        <w:instrText xml:space="preserve">edded.two_levels.second_level \* MERGEFORMAT </w:instrText>
+      </w:r>
+      <w:r>
+        <w:fldChar w:fldCharType="separate"/>
+      </w:r>
+      <w:r>
+        <w:rPr>
+          <w:noProof/>
+        </w:rPr>
+        <w:t>«embedded.two_levels.second_level»</w:t>
+      </w:r>
+      <w:r>
+        <w:rPr>
+          <w:noProof/>
+        </w:rPr>
+        <w:fldChar w:fldCharType="end"/>
+      </w:r>
+      <w:r>
+        <w:rPr>
+          <w:noProof/>
+        </w:rPr>
+        <w:br/>
+      </w:r>
+    </w:p>
+    <w:p>
+      <w:pPr>
+        <w:pStyle w:val="ListParagraph"/>
+        <w:numPr>
+          <w:ilvl w:val="0"/>
+          <w:numId w:val="1"/>
+        </w:numPr>
+      </w:pPr>
+      <w:r>
+        <w:t>Can include and exclude blocks conditionally:</w:t>
+      </w:r>
+      <w:r>
+        <w:br/>
+        <w:t xml:space="preserve">Instruction: Place </w:t>
+      </w:r>
+      <w:r>
+        <w:rPr>
+          <w:b/>
+          <w:i/>
+        </w:rPr>
+        <w:t>if:</w:t>
+      </w:r>
+      <w:r>
+        <w:rPr>
+          <w:i/>
+        </w:rPr>
+        <w:t>unique_token</w:t>
+      </w:r>
+      <w:r>
+        <w:t xml:space="preserve"> and </w:t>
+      </w:r>
+      <w:r>
+        <w:rPr>
+          <w:b/>
+          <w:i/>
+        </w:rPr>
+        <w:t>end_if:</w:t>
+      </w:r>
+      <w:r>
+        <w:rPr>
+          <w:i/>
+        </w:rPr>
+        <w:t>unique_token</w:t>
+      </w:r>
+      <w:r>
+        <w:t xml:space="preserve"> (or </w:t>
+      </w:r>
+      <w:r>
+        <w:rPr>
+          <w:b/>
+          <w:i/>
+        </w:rPr>
+        <w:t>unless:</w:t>
+      </w:r>
+      <w:r>
+        <w:rPr>
+          <w:i/>
+        </w:rPr>
+        <w:t>unique_token</w:t>
+      </w:r>
+      <w:r>
+        <w:t xml:space="preserve"> and </w:t>
+      </w:r>
+      <w:r>
+        <w:rPr>
+          <w:b/>
+          <w:i/>
+        </w:rPr>
+        <w:t>end_unless:</w:t>
+      </w:r>
+      <w:r>
+        <w:rPr>
+          <w:i/>
+        </w:rPr>
+        <w:t>unique_token</w:t>
+      </w:r>
+      <w:r>
+        <w:t>) tags around the blocks you want to include (or exclude) if that variable exists in the dataset.</w:t>
+      </w:r>
+      <w:r>
+        <w:br/>
+      </w:r>
+      <w:r>
+        <w:br/>
+      </w:r>
+      <w:r>
+        <w:fldChar w:fldCharType="begin"/>
+      </w:r>
+      <w:r>
+        <w:instrText xml:space="preserve"> MERGEFIELD if:exception</w:instrText>
+      </w:r>
+      <w:r>
+        <w:instrText>s</w:instrText>
+      </w:r>
+      <w:r>
+        <w:instrText xml:space="preserve"> \* MERGEFORMAT </w:instrText>
+      </w:r>
+      <w:r>
+        <w:fldChar w:fldCharType="separate"/>
+      </w:r>
+      <w:r>
+        <w:rPr>
+          <w:noProof/>
+        </w:rPr>
+        <w:t>«if:exceptions»</w:t>
+      </w:r>
+      <w:r>
+        <w:fldChar w:fldCharType="end"/>
+      </w:r>
+      <w:r>
+        <w:t xml:space="preserve">This text will not be shown, but </w:t>
+      </w:r>
+      <w:r>
+        <w:fldChar w:fldCharType="begin"/>
+      </w:r>
+      <w:r>
+        <w:instrText xml:space="preserve"> MERGEFIELD end_if:exception</w:instrText>
+      </w:r>
+      <w:r>
+        <w:instrText>s</w:instrText>
+      </w:r>
+      <w:r>
+        <w:instrText xml:space="preserve"> \* MERGEFORMAT </w:instrText>
+      </w:r>
+      <w:r>
+        <w:fldChar w:fldCharType="separate"/>
+      </w:r>
+      <w:r>
+        <w:rPr>
+          <w:noProof/>
+        </w:rPr>
+        <w:t>«end_if:exceptions»</w:t>
+      </w:r>
+      <w:r>
+        <w:fldChar w:fldCharType="end"/>
+      </w:r>
+      <w:r>
+        <w:t>This text will.</w:t>
+      </w:r>
+      <w:r>
+        <w:br/>
+      </w:r>
+      <w:r>
+        <w:fldChar w:fldCharType="begin"/>
+      </w:r>
+      <w:r>
+        <w:instrText xml:space="preserve"> MERGEFIELD unless:exception</w:instrText>
+      </w:r>
+      <w:r>
+        <w:instrText>s</w:instrText>
+      </w:r>
+      <w:r>
+        <w:instrText xml:space="preserve"> \* MERGEFORMAT </w:instrText>
+      </w:r>
+      <w:r>
+        <w:fldChar w:fldCharType="separate"/>
+      </w:r>
+      <w:r>
+        <w:rPr>
+          <w:noProof/>
+        </w:rPr>
+        <w:t>«unless:exceptions»</w:t>
+      </w:r>
+      <w:r>
+        <w:fldChar w:fldCharType="end"/>
+      </w:r>
+      <w:r>
+        <w:br/>
+        <w:t>This text will also be shown, since it’s the inverse conditional.</w:t>
+      </w:r>
+      <w:r>
+        <w:fldChar w:fldCharType="begin"/>
+      </w:r>
+      <w:r>
+        <w:instrText xml:space="preserve"> MERGEFIELD if:reviewed \* MERGEFORMAT </w:instrText>
+      </w:r>
+      <w:r>
+        <w:fldChar w:fldCharType="separate"/>
+      </w:r>
+      <w:r>
+        <w:rPr>
+          <w:noProof/>
+        </w:rPr>
+        <w:t>«if:reviewed»</w:t>
+      </w:r>
+      <w:r>
+        <w:rPr>
+          <w:noProof/>
+        </w:rPr>
+        <w:fldChar w:fldCharType="end"/>
+      </w:r>
+      <w:r>
+        <w:t xml:space="preserve"> But this won’t.</w:t>
+      </w:r>
+      <w:fldSimple w:instr=" MERGEFIELD end_if:reviewed \* MERGEFORMAT ">
         <w:r>
           <w:rPr>
             <w:noProof/>
           </w:rPr>
-          <w:t>«first_name»</w:t>
+          <w:t>«end_if:reviewed»</w:t>
         </w:r>
       </w:fldSimple>
       <w:r>
-        <w:t xml:space="preserve"> </w:t>
-      </w:r>
-    </w:p>
-    <w:p>
-      <w:fldSimple w:instr=" MERGEFIELD end:owners \* MERGEFORMAT ">
+        <w:br/>
+      </w:r>
+      <w:r>
+        <w:fldChar w:fldCharType="begin"/>
+      </w:r>
+      <w:r>
+        <w:instrText xml:space="preserve"> MERGEFIELD end_unless:exception</w:instrText>
+      </w:r>
+      <w:r>
+        <w:instrText>s</w:instrText>
+      </w:r>
+      <w:r>
+        <w:instrText xml:space="preserve"> \* MERGEFORMAT </w:instrText>
+      </w:r>
+      <w:r>
+        <w:fldChar w:fldCharType="separate"/>
+      </w:r>
+      <w:r>
+        <w:rPr>
+          <w:noProof/>
+        </w:rPr>
+        <w:t>«end_unless:exceptions»</w:t>
+      </w:r>
+      <w:r>
+        <w:fldChar w:fldCharType="end"/>
+      </w:r>
+      <w:r>
+        <w:br/>
+      </w:r>
+    </w:p>
+    <w:p>
+      <w:pPr>
+        <w:pStyle w:val="ListParagraph"/>
+        <w:numPr>
+          <w:ilvl w:val="0"/>
+          <w:numId w:val="1"/>
+        </w:numPr>
+      </w:pPr>
+      <w:r>
+        <w:t>Can create lists using sequences:</w:t>
+      </w:r>
+      <w:r>
+        <w:br/>
+      </w:r>
+      <w:r>
+        <w:rPr>
+          <w:b/>
+        </w:rPr>
+        <w:t>Instruction:</w:t>
+      </w:r>
+      <w:r>
+        <w:t xml:space="preserve"> Create a list (numbered or bulleted), and make one of the elements a </w:t>
+      </w:r>
+      <w:r>
+        <w:rPr>
+          <w:b/>
+          <w:i/>
+        </w:rPr>
+        <w:t>start</w:t>
+      </w:r>
+      <w:r>
+        <w:rPr>
+          <w:i/>
+        </w:rPr>
+        <w:t>:unique_token</w:t>
+      </w:r>
+      <w:r>
+        <w:t xml:space="preserve"> and one an </w:t>
+      </w:r>
+      <w:r>
+        <w:rPr>
+          <w:b/>
+          <w:i/>
+        </w:rPr>
+        <w:t>end:</w:t>
+      </w:r>
+      <w:r>
+        <w:rPr>
+          <w:i/>
+        </w:rPr>
+        <w:t>unique_token</w:t>
+      </w:r>
+      <w:r>
+        <w:t>; in bet</w:t>
+      </w:r>
+      <w:r>
+        <w:t xml:space="preserve">ween, </w:t>
+      </w:r>
+      <w:r>
+        <w:t>place your merge fields.</w:t>
+      </w:r>
+    </w:p>
+    <w:p>
+      <w:pPr>
+        <w:pStyle w:val="ListParagraph"/>
+      </w:pPr>
+    </w:p>
+    <w:p>
+      <w:pPr>
+        <w:pStyle w:val="ListParagraph"/>
+        <w:rPr>
+          <w:noProof/>
+        </w:rPr>
+      </w:pPr>
+      <w:fldSimple w:instr=" MERGEFIELD if:grocery_list \* MERGEFORMAT ">
         <w:r>
           <w:rPr>
             <w:noProof/>
           </w:rPr>
-          <w:t>«end:owners»</w:t>
+          <w:t>«if:grocery_list»</w:t>
         </w:r>
       </w:fldSimple>
     </w:p>
-    <w:p/>
+    <w:p>
+      <w:pPr>
+        <w:pStyle w:val="ListParagraph"/>
+        <w:rPr>
+          <w:noProof/>
+        </w:rPr>
+      </w:pPr>
+      <w:r>
+        <w:t>Here’s a list:</w:t>
+      </w:r>
+    </w:p>
+    <w:p>
+      <w:pPr>
+        <w:pStyle w:val="ListParagraph"/>
+        <w:numPr>
+          <w:ilvl w:val="1"/>
+          <w:numId w:val="1"/>
+        </w:numPr>
+      </w:pPr>
+      <w:r>
+        <w:fldChar w:fldCharType="begin"/>
+      </w:r>
+      <w:r>
+        <w:instrText xml:space="preserve"> MERGEFIELD start:grocery_list \* MERGEFORMAT </w:instrText>
+      </w:r>
+      <w:r>
+        <w:fldChar w:fldCharType="separate"/>
+      </w:r>
+      <w:r>
+        <w:rPr>
+          <w:noProof/>
+        </w:rPr>
+        <w:t>«start:grocery_list»</w:t>
+      </w:r>
+      <w:r>
+        <w:rPr>
+          <w:noProof/>
+        </w:rPr>
+        <w:fldChar w:fldCharType="end"/>
+      </w:r>
+    </w:p>
+    <w:p>
+      <w:pPr>
+        <w:pStyle w:val="ListParagraph"/>
+        <w:numPr>
+          <w:ilvl w:val="1"/>
+          <w:numId w:val="1"/>
+        </w:numPr>
+      </w:pPr>
+      <w:r>
+        <w:t xml:space="preserve">Need quantity </w:t>
+      </w:r>
+      <w:r>
+        <w:rPr>
+          <w:b/>
+        </w:rPr>
+        <w:fldChar w:fldCharType="begin"/>
+      </w:r>
+      <w:r>
+        <w:rPr>
+          <w:b/>
+        </w:rPr>
+        <w:instrText xml:space="preserve"> MERGEFIELD quantity \* MERGEFORMAT </w:instrText>
+      </w:r>
+      <w:r>
+        <w:rPr>
+          <w:b/>
+        </w:rPr>
+        <w:fldChar w:fldCharType="separate"/>
+      </w:r>
+      <w:r>
+        <w:rPr>
+          <w:b/>
+          <w:noProof/>
+        </w:rPr>
+        <w:t>«quantity»</w:t>
+      </w:r>
+      <w:r>
+        <w:rPr>
+          <w:b/>
+        </w:rPr>
+        <w:fldChar w:fldCharType="end"/>
+      </w:r>
+      <w:r>
+        <w:t xml:space="preserve"> of </w:t>
+      </w:r>
+      <w:r>
+        <w:fldChar w:fldCharType="begin"/>
+      </w:r>
+      <w:r>
+        <w:instrText xml:space="preserve"> MERGEFIELD product \* MERGEFORMAT </w:instrText>
+      </w:r>
+      <w:r>
+        <w:fldChar w:fldCharType="separate"/>
+      </w:r>
+      <w:r>
+        <w:rPr>
+          <w:noProof/>
+        </w:rPr>
+        <w:t>«product»</w:t>
+      </w:r>
+      <w:r>
+        <w:rPr>
+          <w:noProof/>
+        </w:rPr>
+        <w:fldChar w:fldCharType="end"/>
+      </w:r>
+    </w:p>
+    <w:p>
+      <w:pPr>
+        <w:pStyle w:val="ListParagraph"/>
+        <w:numPr>
+          <w:ilvl w:val="1"/>
+          <w:numId w:val="1"/>
+        </w:numPr>
+      </w:pPr>
+      <w:r>
+        <w:fldChar w:fldCharType="begin"/>
+      </w:r>
+      <w:r>
+        <w:instrText xml:space="preserve"> MERGEFIELD end:grocery_list \* MERGEFORMAT </w:instrText>
+      </w:r>
+      <w:r>
+        <w:fldChar w:fldCharType="separate"/>
+      </w:r>
+      <w:r>
+        <w:rPr>
+          <w:noProof/>
+        </w:rPr>
+        <w:t>«end:grocery_list»</w:t>
+      </w:r>
+      <w:r>
+        <w:rPr>
+          <w:noProof/>
+        </w:rPr>
+        <w:fldChar w:fldCharType="end"/>
+      </w:r>
+    </w:p>
+    <w:p>
+      <w:pPr>
+        <w:ind w:firstLine="720"/>
+      </w:pPr>
+      <w:fldSimple w:instr=" MERGEFIELD end_if:grocery_list \* MERGEFORMAT ">
+        <w:r>
+          <w:rPr>
+            <w:noProof/>
+          </w:rPr>
+          <w:t>«end_if:grocery_list»</w:t>
+        </w:r>
+      </w:fldSimple>
+    </w:p>
     <w:p/>
     <w:p>
       <w:pPr>
@@ -1082,131 +1842,338 @@
         </w:numPr>
       </w:pPr>
       <w:r>
-        <w:t>Can access nested values in data set:</w:t>
-      </w:r>
-    </w:p>
-    <w:p>
-      <w:pPr>
-        <w:pStyle w:val="ListParagraph"/>
-      </w:pPr>
-      <w:r>
-        <w:rPr>
-          <w:b/>
-        </w:rPr>
-        <w:t>Instruction</w:t>
-      </w:r>
-      <w:r>
-        <w:rPr>
-          <w:b/>
-        </w:rPr>
-        <w:t xml:space="preserve">: </w:t>
-      </w:r>
-      <w:r>
-        <w:t>Define a Mail Merge field and use dots (“.”) to access deeper levels of nesting in the dataset.</w:t>
-      </w:r>
-    </w:p>
-    <w:p>
-      <w:pPr>
-        <w:pStyle w:val="ListParagraph"/>
-      </w:pPr>
-    </w:p>
-    <w:p>
-      <w:pPr>
-        <w:ind w:firstLine="720"/>
-      </w:pPr>
-      <w:r>
-        <w:t xml:space="preserve">First Level: </w:t>
-      </w:r>
-      <w:r>
-        <w:rPr>
-          <w:b/>
+        <w:t>Can create a sequence from an array of primitives:</w:t>
+      </w:r>
+      <w:r>
+        <w:br/>
+      </w:r>
+      <w:r>
+        <w:rPr>
+          <w:b/>
+        </w:rPr>
+        <w:t>Instruction:</w:t>
+      </w:r>
+      <w:r>
+        <w:rPr>
+          <w:b/>
+        </w:rPr>
+        <w:t xml:space="preserve"> </w:t>
+      </w:r>
+      <w:r>
+        <w:t xml:space="preserve">If you have an array of primitives (strings, integers, etc) in your dataset, you can use a regular sequence, but within the sequence tags, use the keyword </w:t>
+      </w:r>
+      <w:r>
+        <w:rPr>
           <w:i/>
         </w:rPr>
+        <w:t>item</w:t>
+      </w:r>
+      <w:r>
+        <w:t xml:space="preserve"> for the mergefield.  You can also override this with an “as” filter as shown below.</w:t>
+      </w:r>
+      <w:r>
+        <w:br/>
+      </w:r>
+      <w:r>
+        <w:br/>
+        <w:t xml:space="preserve">The following people are invited: </w:t>
+      </w:r>
+      <w:r>
         <w:fldChar w:fldCharType="begin"/>
       </w:r>
       <w:r>
-        <w:rPr>
-          <w:b/>
-          <w:i/>
-        </w:rPr>
-        <w:instrText xml:space="preserve"> MERGEFIELD  embedded.first_level \* MERGEFORMAT </w:instrText>
-      </w:r>
-      <w:r>
-        <w:rPr>
-          <w:b/>
-          <w:i/>
-        </w:rPr>
+        <w:instrText xml:space="preserve"> MERGEFIELD start:invitees \* MERGEFORMAT </w:instrText>
+      </w:r>
+      <w:r>
         <w:fldChar w:fldCharType="separate"/>
       </w:r>
       <w:r>
         <w:rPr>
-          <w:b/>
-          <w:i/>
-          <w:noProof/>
-        </w:rPr>
-        <w:t>«</w:t>
-      </w:r>
-      <w:r>
-        <w:rPr>
-          <w:b/>
-          <w:i/>
-          <w:noProof/>
-        </w:rPr>
-        <w:t>embedded.first_level</w:t>
-      </w:r>
-      <w:r>
-        <w:rPr>
-          <w:b/>
-          <w:i/>
-          <w:noProof/>
-        </w:rPr>
-        <w:t>»</w:t>
-      </w:r>
-      <w:r>
-        <w:rPr>
-          <w:b/>
-          <w:i/>
+          <w:noProof/>
+        </w:rPr>
+        <w:t>«start:invitees»</w:t>
+      </w:r>
+      <w:r>
+        <w:rPr>
           <w:noProof/>
         </w:rPr>
         <w:fldChar w:fldCharType="end"/>
       </w:r>
       <w:r>
-        <w:t xml:space="preserve">       </w:t>
-      </w:r>
-      <w:r>
-        <w:tab/>
-      </w:r>
-      <w:r>
-        <w:t>Second Level</w:t>
-      </w:r>
-      <w:r>
-        <w:t xml:space="preserve">: </w:t>
-      </w:r>
-      <w:fldSimple w:instr=" MERGEFIELD embedded.two_levels.second_level \* MERGEFORMAT ">
+        <w:fldChar w:fldCharType="begin"/>
+      </w:r>
+      <w:r>
+        <w:instrText xml:space="preserve"> MERGEFIELD item \* MERGEFORMAT </w:instrText>
+      </w:r>
+      <w:r>
+        <w:fldChar w:fldCharType="separate"/>
+      </w:r>
+      <w:r>
+        <w:rPr>
+          <w:noProof/>
+        </w:rPr>
+        <w:t>«item»</w:t>
+      </w:r>
+      <w:r>
+        <w:rPr>
+          <w:noProof/>
+        </w:rPr>
+        <w:fldChar w:fldCharType="end"/>
+      </w:r>
+      <w:r>
+        <w:t xml:space="preserve">, </w:t>
+      </w:r>
+      <w:r>
+        <w:fldChar w:fldCharType="begin"/>
+      </w:r>
+      <w:r>
+        <w:instrText xml:space="preserve"> MERGEFIELD end:invitees \* MERGEFORMAT </w:instrText>
+      </w:r>
+      <w:r>
+        <w:fldChar w:fldCharType="separate"/>
+      </w:r>
+      <w:r>
+        <w:rPr>
+          <w:noProof/>
+        </w:rPr>
+        <w:t>«end:invitees»</w:t>
+      </w:r>
+      <w:r>
+        <w:rPr>
+          <w:noProof/>
+        </w:rPr>
+        <w:fldChar w:fldCharType="end"/>
+      </w:r>
+      <w:r>
+        <w:rPr>
+          <w:noProof/>
+        </w:rPr>
+        <w:t>and you</w:t>
+      </w:r>
+      <w:r>
+        <w:t>.</w:t>
+      </w:r>
+      <w:r>
+        <w:br/>
+        <w:t xml:space="preserve">They need to bring: </w:t>
+      </w:r>
+      <w:r>
+        <w:fldChar w:fldCharType="begin"/>
+      </w:r>
+      <w:r>
+        <w:instrText xml:space="preserve"> MERGEFIELD start:potluck_dishes | as(food)</w:instrText>
+      </w:r>
+      <w:r>
+        <w:instrText xml:space="preserve"> | series_with_commas</w:instrText>
+      </w:r>
+      <w:r>
+        <w:instrText xml:space="preserve"> \* MERGEFORMAT </w:instrText>
+      </w:r>
+      <w:r>
+        <w:fldChar w:fldCharType="separate"/>
+      </w:r>
+      <w:r>
+        <w:rPr>
+          <w:noProof/>
+        </w:rPr>
+        <w:t>«start:potluck_dishes»</w:t>
+      </w:r>
+      <w:r>
+        <w:rPr>
+          <w:noProof/>
+        </w:rPr>
+        <w:fldChar w:fldCharType="end"/>
+      </w:r>
+      <w:r>
+        <w:rPr>
+          <w:noProof/>
+        </w:rPr>
+        <w:t xml:space="preserve">Tasty </w:t>
+      </w:r>
+      <w:fldSimple w:instr=" MERGEFIELD food \* MERGEFORMAT ">
         <w:r>
           <w:rPr>
             <w:noProof/>
           </w:rPr>
-          <w:t>«</w:t>
+          <w:t>«food»</w:t>
         </w:r>
+      </w:fldSimple>
+      <w:r>
+        <w:fldChar w:fldCharType="begin"/>
+      </w:r>
+      <w:r>
+        <w:instrText xml:space="preserve"> MERGEFIELD end:potluck_dishes \* MERGEFORMAT </w:instrText>
+      </w:r>
+      <w:r>
+        <w:fldChar w:fldCharType="separate"/>
+      </w:r>
+      <w:r>
+        <w:rPr>
+          <w:noProof/>
+        </w:rPr>
+        <w:t>«end:potluck_dishes»</w:t>
+      </w:r>
+      <w:r>
+        <w:rPr>
+          <w:noProof/>
+        </w:rPr>
+        <w:fldChar w:fldCharType="end"/>
+      </w:r>
+      <w:r>
+        <w:t>!</w:t>
+      </w:r>
+      <w:r>
+        <w:br/>
+      </w:r>
+    </w:p>
+    <w:p>
+      <w:r>
+        <w:t>There should be nothing populated below, since the conditional will exclude the hea</w:t>
+      </w:r>
+      <w:r>
+        <w:t>der as well as the list itself:</w:t>
+      </w:r>
+    </w:p>
+    <w:p>
+      <w:bookmarkStart w:id="3" w:name="_GoBack"/>
+      <w:bookmarkEnd w:id="3"/>
+    </w:p>
+    <w:p>
+      <w:r>
+        <w:fldChar w:fldCharType="begin"/>
+      </w:r>
+      <w:r>
+        <w:instrText xml:space="preserve"> MERGEFIELD if:vegetables \* MERGEFORMAT </w:instrText>
+      </w:r>
+      <w:r>
+        <w:fldChar w:fldCharType="separate"/>
+      </w:r>
+      <w:r>
+        <w:rPr>
+          <w:noProof/>
+        </w:rPr>
+        <w:t>«if:vegetables»</w:t>
+      </w:r>
+      <w:r>
+        <w:rPr>
+          <w:noProof/>
+        </w:rPr>
+        <w:fldChar w:fldCharType="end"/>
+      </w:r>
+    </w:p>
+    <w:p>
+      <w:r>
+        <w:t>Here’s a list:</w:t>
+      </w:r>
+    </w:p>
+    <w:p>
+      <w:pPr>
+        <w:pStyle w:val="ListParagraph"/>
+        <w:numPr>
+          <w:ilvl w:val="0"/>
+          <w:numId w:val="2"/>
+        </w:numPr>
+      </w:pPr>
+      <w:r>
+        <w:fldChar w:fldCharType="begin"/>
+      </w:r>
+      <w:r>
+        <w:instrText xml:space="preserve"> MERGEFIELD start:vegetables \* MERGEFORMAT </w:instrText>
+      </w:r>
+      <w:r>
+        <w:fldChar w:fldCharType="separate"/>
+      </w:r>
+      <w:r>
+        <w:rPr>
+          <w:noProof/>
+        </w:rPr>
+        <w:t>«start:vegetables»</w:t>
+      </w:r>
+      <w:r>
+        <w:rPr>
+          <w:noProof/>
+        </w:rPr>
+        <w:fldChar w:fldCharType="end"/>
+      </w:r>
+    </w:p>
+    <w:p>
+      <w:pPr>
+        <w:pStyle w:val="ListParagraph"/>
+        <w:numPr>
+          <w:ilvl w:val="0"/>
+          <w:numId w:val="2"/>
+        </w:numPr>
+      </w:pPr>
+      <w:r>
+        <w:t xml:space="preserve">A vegetable is </w:t>
+      </w:r>
+      <w:r>
+        <w:fldChar w:fldCharType="begin"/>
+      </w:r>
+      <w:r>
+        <w:instrText xml:space="preserve"> MERGEFIELD item \* MERGEFORMAT </w:instrText>
+      </w:r>
+      <w:r>
+        <w:fldChar w:fldCharType="separate"/>
+      </w:r>
+      <w:r>
+        <w:rPr>
+          <w:noProof/>
+        </w:rPr>
+        <w:t>«item»</w:t>
+      </w:r>
+      <w:r>
+        <w:rPr>
+          <w:noProof/>
+        </w:rPr>
+        <w:fldChar w:fldCharType="end"/>
+      </w:r>
+    </w:p>
+    <w:p>
+      <w:pPr>
+        <w:pStyle w:val="ListParagraph"/>
+        <w:numPr>
+          <w:ilvl w:val="0"/>
+          <w:numId w:val="2"/>
+        </w:numPr>
+      </w:pPr>
+      <w:r>
+        <w:fldChar w:fldCharType="begin"/>
+      </w:r>
+      <w:r>
+        <w:instrText xml:space="preserve"> MERGEFIELD end:vegetables \* MERGEFORMAT </w:instrText>
+      </w:r>
+      <w:r>
+        <w:fldChar w:fldCharType="separate"/>
+      </w:r>
+      <w:r>
+        <w:rPr>
+          <w:noProof/>
+        </w:rPr>
+        <w:t>«end:vegetables»</w:t>
+      </w:r>
+      <w:r>
+        <w:rPr>
+          <w:noProof/>
+        </w:rPr>
+        <w:fldChar w:fldCharType="end"/>
+      </w:r>
+    </w:p>
+    <w:p>
+      <w:fldSimple w:instr=" MERGEFIELD end_if:vegetables \* MERGEFORMAT ">
         <w:r>
           <w:rPr>
             <w:noProof/>
           </w:rPr>
-          <w:t>embedded.two_levels.second_level</w:t>
-        </w:r>
-        <w:r>
-          <w:rPr>
-            <w:noProof/>
-          </w:rPr>
-          <w:t>»</w:t>
+          <w:t>«end_if:vegetables»</w:t>
         </w:r>
       </w:fldSimple>
-    </w:p>
-    <w:p>
-      <w:pPr>
-        <w:pStyle w:val="ListParagraph"/>
-      </w:pPr>
+      <w:r>
+        <w:br/>
+      </w:r>
+      <w:r>
+        <w:br/>
+      </w:r>
     </w:p>
     <w:sectPr>
       <w:headerReference w:type="default" r:id="rId8"/>
@@ -1262,14 +2229,27 @@
     <w:pPr>
       <w:pStyle w:val="Header"/>
     </w:pPr>
-    <w:fldSimple w:instr=" MERGEFIELD account_identifier \* MERGEFORMAT ">
-      <w:r>
-        <w:rPr>
-          <w:noProof/>
-        </w:rPr>
-        <w:t>«account_identifier»</w:t>
-      </w:r>
-    </w:fldSimple>
+    <w:r>
+      <w:fldChar w:fldCharType="begin"/>
+    </w:r>
+    <w:r>
+      <w:instrText xml:space="preserve"> MERGEFIELD account_identifier \* MERGEFORMAT </w:instrText>
+    </w:r>
+    <w:r>
+      <w:fldChar w:fldCharType="separate"/>
+    </w:r>
+    <w:r>
+      <w:rPr>
+        <w:noProof/>
+      </w:rPr>
+      <w:t>«account_identifier»</w:t>
+    </w:r>
+    <w:r>
+      <w:rPr>
+        <w:noProof/>
+      </w:rPr>
+      <w:fldChar w:fldCharType="end"/>
+    </w:r>
   </w:p>
 </w:hdr>
 </file>
@@ -1277,9 +2257,9 @@
 <file path=word/numbering.xml><?xml version="1.0" encoding="utf-8"?>
 <w:numbering xmlns:wpc="http://schemas.microsoft.com/office/word/2010/wordprocessingCanvas" xmlns:mo="http://schemas.microsoft.com/office/mac/office/2008/main" xmlns:mc="http://schemas.openxmlformats.org/markup-compatibility/2006" xmlns:mv="urn:schemas-microsoft-com:mac:vml" xmlns:o="urn:schemas-microsoft-com:office:office" xmlns:r="http://schemas.openxmlformats.org/officeDocument/2006/relationships" xmlns:m="http://schemas.openxmlformats.org/officeDocument/2006/math" xmlns:v="urn:schemas-microsoft-com:vml" xmlns:wp14="http://schemas.microsoft.com/office/word/2010/wordprocessingDrawing" xmlns:wp="http://schemas.openxmlformats.org/drawingml/2006/wordprocessingDrawing" xmlns:w10="urn:schemas-microsoft-com:office:word" xmlns:w="http://schemas.openxmlformats.org/wordprocessingml/2006/main" xmlns:w14="http://schemas.microsoft.com/office/word/2010/wordml" xmlns:wpg="http://schemas.microsoft.com/office/word/2010/wordprocessingGroup" xmlns:wpi="http://schemas.microsoft.com/office/word/2010/wordprocessingInk" xmlns:wne="http://schemas.microsoft.com/office/word/2006/wordml" xmlns:wps="http://schemas.microsoft.com/office/word/2010/wordprocessingShape" mc:Ignorable="w14 wp14">
   <w:abstractNum w:abstractNumId="0">
-    <w:nsid w:val="05926713"/>
+    <w:nsid w:val="03783BB9"/>
     <w:multiLevelType w:val="hybridMultilevel"/>
-    <w:tmpl w:val="4B0A1E70"/>
+    <w:tmpl w:val="6F744184"/>
     <w:lvl w:ilvl="0" w:tplc="0409000F">
       <w:start w:val="1"/>
       <w:numFmt w:val="decimal"/>
@@ -1292,10 +2272,10 @@
         <w:rFonts w:hint="default"/>
       </w:rPr>
     </w:lvl>
-    <w:lvl w:ilvl="1" w:tplc="04090019">
+    <w:lvl w:ilvl="1" w:tplc="04090011">
       <w:start w:val="1"/>
-      <w:numFmt w:val="lowerLetter"/>
-      <w:lvlText w:val="%2."/>
+      <w:numFmt w:val="decimal"/>
+      <w:lvlText w:val="%2)"/>
       <w:lvlJc w:val="left"/>
       <w:pPr>
         <w:ind w:left="1440" w:hanging="360"/>
@@ -1365,7 +2345,99 @@
       </w:pPr>
     </w:lvl>
   </w:abstractNum>
+  <w:abstractNum w:abstractNumId="1">
+    <w:nsid w:val="05926713"/>
+    <w:multiLevelType w:val="hybridMultilevel"/>
+    <w:tmpl w:val="6F744184"/>
+    <w:lvl w:ilvl="0" w:tplc="0409000F">
+      <w:start w:val="1"/>
+      <w:numFmt w:val="decimal"/>
+      <w:lvlText w:val="%1."/>
+      <w:lvlJc w:val="left"/>
+      <w:pPr>
+        <w:ind w:left="720" w:hanging="360"/>
+      </w:pPr>
+      <w:rPr>
+        <w:rFonts w:hint="default"/>
+      </w:rPr>
+    </w:lvl>
+    <w:lvl w:ilvl="1" w:tplc="04090011">
+      <w:start w:val="1"/>
+      <w:numFmt w:val="decimal"/>
+      <w:lvlText w:val="%2)"/>
+      <w:lvlJc w:val="left"/>
+      <w:pPr>
+        <w:ind w:left="1440" w:hanging="360"/>
+      </w:pPr>
+    </w:lvl>
+    <w:lvl w:ilvl="2" w:tplc="0409001B" w:tentative="1">
+      <w:start w:val="1"/>
+      <w:numFmt w:val="lowerRoman"/>
+      <w:lvlText w:val="%3."/>
+      <w:lvlJc w:val="right"/>
+      <w:pPr>
+        <w:ind w:left="2160" w:hanging="180"/>
+      </w:pPr>
+    </w:lvl>
+    <w:lvl w:ilvl="3" w:tplc="0409000F" w:tentative="1">
+      <w:start w:val="1"/>
+      <w:numFmt w:val="decimal"/>
+      <w:lvlText w:val="%4."/>
+      <w:lvlJc w:val="left"/>
+      <w:pPr>
+        <w:ind w:left="2880" w:hanging="360"/>
+      </w:pPr>
+    </w:lvl>
+    <w:lvl w:ilvl="4" w:tplc="04090019" w:tentative="1">
+      <w:start w:val="1"/>
+      <w:numFmt w:val="lowerLetter"/>
+      <w:lvlText w:val="%5."/>
+      <w:lvlJc w:val="left"/>
+      <w:pPr>
+        <w:ind w:left="3600" w:hanging="360"/>
+      </w:pPr>
+    </w:lvl>
+    <w:lvl w:ilvl="5" w:tplc="0409001B" w:tentative="1">
+      <w:start w:val="1"/>
+      <w:numFmt w:val="lowerRoman"/>
+      <w:lvlText w:val="%6."/>
+      <w:lvlJc w:val="right"/>
+      <w:pPr>
+        <w:ind w:left="4320" w:hanging="180"/>
+      </w:pPr>
+    </w:lvl>
+    <w:lvl w:ilvl="6" w:tplc="0409000F" w:tentative="1">
+      <w:start w:val="1"/>
+      <w:numFmt w:val="decimal"/>
+      <w:lvlText w:val="%7."/>
+      <w:lvlJc w:val="left"/>
+      <w:pPr>
+        <w:ind w:left="5040" w:hanging="360"/>
+      </w:pPr>
+    </w:lvl>
+    <w:lvl w:ilvl="7" w:tplc="04090019" w:tentative="1">
+      <w:start w:val="1"/>
+      <w:numFmt w:val="lowerLetter"/>
+      <w:lvlText w:val="%8."/>
+      <w:lvlJc w:val="left"/>
+      <w:pPr>
+        <w:ind w:left="5760" w:hanging="360"/>
+      </w:pPr>
+    </w:lvl>
+    <w:lvl w:ilvl="8" w:tplc="0409001B" w:tentative="1">
+      <w:start w:val="1"/>
+      <w:numFmt w:val="lowerRoman"/>
+      <w:lvlText w:val="%9."/>
+      <w:lvlJc w:val="right"/>
+      <w:pPr>
+        <w:ind w:left="6480" w:hanging="180"/>
+      </w:pPr>
+    </w:lvl>
+  </w:abstractNum>
   <w:num w:numId="1">
+    <w:abstractNumId w:val="1"/>
+  </w:num>
+  <w:num w:numId="2">
     <w:abstractNumId w:val="0"/>
   </w:num>
 </w:numbering>

</xml_diff>